<commit_message>
feat(main): updated files lab-3
</commit_message>
<xml_diff>
--- a/labs/lab03/report/report.docx
+++ b/labs/lab03/report/report.docx
@@ -843,7 +843,7 @@
       </w:r>
     </w:p>
     <w:bookmarkEnd w:id="46"/>
-    <w:bookmarkStart w:id="47" w:name="X328de12d7f1e1384d0189de71c45673fa91201a"/>
+    <w:bookmarkStart w:id="59" w:name="X328de12d7f1e1384d0189de71c45673fa91201a"/>
     <w:p>
       <w:pPr>
         <w:pStyle w:val="Heading1"/>
@@ -861,8 +861,264 @@
         <w:t xml:space="preserve">Ход выполнения заданий для самостоятельной работы</w:t>
       </w:r>
     </w:p>
-    <w:bookmarkEnd w:id="47"/>
-    <w:bookmarkStart w:id="48" w:name="вывод"/>
+    <w:p>
+      <w:pPr>
+        <w:numPr>
+          <w:ilvl w:val="0"/>
+          <w:numId w:val="1008"/>
+        </w:numPr>
+        <w:pStyle w:val="Compact"/>
+      </w:pPr>
+      <w:r>
+        <w:t xml:space="preserve">Создаём отчет по лабораторной работе №2 в формате Markdown.</w:t>
+      </w:r>
+    </w:p>
+    <w:p>
+      <w:pPr>
+        <w:pStyle w:val="CaptionedFigure"/>
+      </w:pPr>
+      <w:r>
+        <w:drawing>
+          <wp:inline>
+            <wp:extent cx="4533900" cy="3260381"/>
+            <wp:effectExtent b="0" l="0" r="0" t="0"/>
+            <wp:docPr descr="Рис. 9: Вид отчета лабораторной работы №2 в редакторе gedit" title="" id="48" name="Picture"/>
+            <a:graphic>
+              <a:graphicData uri="http://schemas.openxmlformats.org/drawingml/2006/picture">
+                <pic:pic>
+                  <pic:nvPicPr>
+                    <pic:cNvPr descr="image/9.PNG" id="49" name="Picture"/>
+                    <pic:cNvPicPr>
+                      <a:picLocks noChangeArrowheads="1" noChangeAspect="1"/>
+                    </pic:cNvPicPr>
+                  </pic:nvPicPr>
+                  <pic:blipFill>
+                    <a:blip r:embed="rId47"/>
+                    <a:stretch>
+                      <a:fillRect/>
+                    </a:stretch>
+                  </pic:blipFill>
+                  <pic:spPr bwMode="auto">
+                    <a:xfrm>
+                      <a:off x="0" y="0"/>
+                      <a:ext cx="4533900" cy="3260381"/>
+                    </a:xfrm>
+                    <a:prstGeom prst="rect">
+                      <a:avLst/>
+                    </a:prstGeom>
+                    <a:noFill/>
+                    <a:ln w="9525">
+                      <a:noFill/>
+                      <a:headEnd/>
+                      <a:tailEnd/>
+                    </a:ln>
+                  </pic:spPr>
+                </pic:pic>
+              </a:graphicData>
+            </a:graphic>
+          </wp:inline>
+        </w:drawing>
+      </w:r>
+    </w:p>
+    <w:p>
+      <w:pPr>
+        <w:pStyle w:val="ImageCaption"/>
+      </w:pPr>
+      <w:r>
+        <w:t xml:space="preserve">Рис. 9: Вид отчета лабораторной работы №2 в редакторе gedit</w:t>
+      </w:r>
+    </w:p>
+    <w:p>
+      <w:pPr>
+        <w:numPr>
+          <w:ilvl w:val="0"/>
+          <w:numId w:val="1009"/>
+        </w:numPr>
+        <w:pStyle w:val="Compact"/>
+      </w:pPr>
+      <w:r>
+        <w:t xml:space="preserve">Компилируем файлы отчета в формате .pdf и .docx</w:t>
+      </w:r>
+    </w:p>
+    <w:p>
+      <w:pPr>
+        <w:pStyle w:val="CaptionedFigure"/>
+      </w:pPr>
+      <w:r>
+        <w:drawing>
+          <wp:inline>
+            <wp:extent cx="4533900" cy="3346693"/>
+            <wp:effectExtent b="0" l="0" r="0" t="0"/>
+            <wp:docPr descr="Рис. 10: Создание report.pdf и report.docx" title="" id="51" name="Picture"/>
+            <a:graphic>
+              <a:graphicData uri="http://schemas.openxmlformats.org/drawingml/2006/picture">
+                <pic:pic>
+                  <pic:nvPicPr>
+                    <pic:cNvPr descr="image/10.PNG" id="52" name="Picture"/>
+                    <pic:cNvPicPr>
+                      <a:picLocks noChangeArrowheads="1" noChangeAspect="1"/>
+                    </pic:cNvPicPr>
+                  </pic:nvPicPr>
+                  <pic:blipFill>
+                    <a:blip r:embed="rId50"/>
+                    <a:stretch>
+                      <a:fillRect/>
+                    </a:stretch>
+                  </pic:blipFill>
+                  <pic:spPr bwMode="auto">
+                    <a:xfrm>
+                      <a:off x="0" y="0"/>
+                      <a:ext cx="4533900" cy="3346693"/>
+                    </a:xfrm>
+                    <a:prstGeom prst="rect">
+                      <a:avLst/>
+                    </a:prstGeom>
+                    <a:noFill/>
+                    <a:ln w="9525">
+                      <a:noFill/>
+                      <a:headEnd/>
+                      <a:tailEnd/>
+                    </a:ln>
+                  </pic:spPr>
+                </pic:pic>
+              </a:graphicData>
+            </a:graphic>
+          </wp:inline>
+        </w:drawing>
+      </w:r>
+    </w:p>
+    <w:p>
+      <w:pPr>
+        <w:pStyle w:val="ImageCaption"/>
+      </w:pPr>
+      <w:r>
+        <w:t xml:space="preserve">Рис. 10: Создание report.pdf и report.docx</w:t>
+      </w:r>
+    </w:p>
+    <w:p>
+      <w:pPr>
+        <w:numPr>
+          <w:ilvl w:val="0"/>
+          <w:numId w:val="1010"/>
+        </w:numPr>
+        <w:pStyle w:val="Compact"/>
+      </w:pPr>
+      <w:r>
+        <w:t xml:space="preserve">Отправляем файлы на github</w:t>
+      </w:r>
+    </w:p>
+    <w:p>
+      <w:pPr>
+        <w:pStyle w:val="CaptionedFigure"/>
+      </w:pPr>
+      <w:r>
+        <w:drawing>
+          <wp:inline>
+            <wp:extent cx="4533900" cy="498652"/>
+            <wp:effectExtent b="0" l="0" r="0" t="0"/>
+            <wp:docPr descr="Рис. 11: Отправляем файлы на github (1)" title="" id="54" name="Picture"/>
+            <a:graphic>
+              <a:graphicData uri="http://schemas.openxmlformats.org/drawingml/2006/picture">
+                <pic:pic>
+                  <pic:nvPicPr>
+                    <pic:cNvPr descr="image/11.PNG" id="55" name="Picture"/>
+                    <pic:cNvPicPr>
+                      <a:picLocks noChangeArrowheads="1" noChangeAspect="1"/>
+                    </pic:cNvPicPr>
+                  </pic:nvPicPr>
+                  <pic:blipFill>
+                    <a:blip r:embed="rId53"/>
+                    <a:stretch>
+                      <a:fillRect/>
+                    </a:stretch>
+                  </pic:blipFill>
+                  <pic:spPr bwMode="auto">
+                    <a:xfrm>
+                      <a:off x="0" y="0"/>
+                      <a:ext cx="4533900" cy="498652"/>
+                    </a:xfrm>
+                    <a:prstGeom prst="rect">
+                      <a:avLst/>
+                    </a:prstGeom>
+                    <a:noFill/>
+                    <a:ln w="9525">
+                      <a:noFill/>
+                      <a:headEnd/>
+                      <a:tailEnd/>
+                    </a:ln>
+                  </pic:spPr>
+                </pic:pic>
+              </a:graphicData>
+            </a:graphic>
+          </wp:inline>
+        </w:drawing>
+      </w:r>
+    </w:p>
+    <w:p>
+      <w:pPr>
+        <w:pStyle w:val="ImageCaption"/>
+      </w:pPr>
+      <w:r>
+        <w:t xml:space="preserve">Рис. 11: Отправляем файлы на github (1)</w:t>
+      </w:r>
+    </w:p>
+    <w:p>
+      <w:pPr>
+        <w:pStyle w:val="CaptionedFigure"/>
+      </w:pPr>
+      <w:r>
+        <w:drawing>
+          <wp:inline>
+            <wp:extent cx="4533900" cy="769690"/>
+            <wp:effectExtent b="0" l="0" r="0" t="0"/>
+            <wp:docPr descr="Рис. 12: Отправляем файлы на github (2)" title="" id="57" name="Picture"/>
+            <a:graphic>
+              <a:graphicData uri="http://schemas.openxmlformats.org/drawingml/2006/picture">
+                <pic:pic>
+                  <pic:nvPicPr>
+                    <pic:cNvPr descr="image/12.PNG" id="58" name="Picture"/>
+                    <pic:cNvPicPr>
+                      <a:picLocks noChangeArrowheads="1" noChangeAspect="1"/>
+                    </pic:cNvPicPr>
+                  </pic:nvPicPr>
+                  <pic:blipFill>
+                    <a:blip r:embed="rId56"/>
+                    <a:stretch>
+                      <a:fillRect/>
+                    </a:stretch>
+                  </pic:blipFill>
+                  <pic:spPr bwMode="auto">
+                    <a:xfrm>
+                      <a:off x="0" y="0"/>
+                      <a:ext cx="4533900" cy="769690"/>
+                    </a:xfrm>
+                    <a:prstGeom prst="rect">
+                      <a:avLst/>
+                    </a:prstGeom>
+                    <a:noFill/>
+                    <a:ln w="9525">
+                      <a:noFill/>
+                      <a:headEnd/>
+                      <a:tailEnd/>
+                    </a:ln>
+                  </pic:spPr>
+                </pic:pic>
+              </a:graphicData>
+            </a:graphic>
+          </wp:inline>
+        </w:drawing>
+      </w:r>
+    </w:p>
+    <w:p>
+      <w:pPr>
+        <w:pStyle w:val="ImageCaption"/>
+      </w:pPr>
+      <w:r>
+        <w:t xml:space="preserve">Рис. 12: Отправляем файлы на github (2)</w:t>
+      </w:r>
+    </w:p>
+    <w:bookmarkEnd w:id="59"/>
+    <w:bookmarkStart w:id="60" w:name="вывод"/>
     <w:p>
       <w:pPr>
         <w:pStyle w:val="Heading1"/>
@@ -885,7 +1141,7 @@
         <w:pStyle w:val="FirstParagraph"/>
       </w:pPr>
       <w:r>
-        <w:t xml:space="preserve">После выполнения заданий лабораторной работы и заданий для самостоятельной работы я научился оформлять работы с помощью легковесного языка разметки Markdown и компилировать их с помощью</w:t>
+        <w:t xml:space="preserve">После выполнения заданий лабораторной работы и заданий для самостоятельной работы я научился оформлять отчеты с помощью легковесного языка разметки Markdown и компилировать их с помощью</w:t>
       </w:r>
       <w:r>
         <w:t xml:space="preserve"> </w:t>
@@ -915,7 +1171,7 @@
         <w:t xml:space="preserve">.</w:t>
       </w:r>
     </w:p>
-    <w:bookmarkEnd w:id="48"/>
+    <w:bookmarkEnd w:id="60"/>
     <w:sectPr/>
   </w:body>
 </w:document>
@@ -1828,6 +2084,96 @@
     </w:lvlOverride>
     <w:lvlOverride w:ilvl="8">
       <w:startOverride w:val="7"/>
+    </w:lvlOverride>
+  </w:num>
+  <w:num w:numId="1008">
+    <w:abstractNumId w:val="99411"/>
+    <w:lvlOverride w:ilvl="0">
+      <w:startOverride w:val="1"/>
+    </w:lvlOverride>
+    <w:lvlOverride w:ilvl="1">
+      <w:startOverride w:val="1"/>
+    </w:lvlOverride>
+    <w:lvlOverride w:ilvl="2">
+      <w:startOverride w:val="1"/>
+    </w:lvlOverride>
+    <w:lvlOverride w:ilvl="3">
+      <w:startOverride w:val="1"/>
+    </w:lvlOverride>
+    <w:lvlOverride w:ilvl="4">
+      <w:startOverride w:val="1"/>
+    </w:lvlOverride>
+    <w:lvlOverride w:ilvl="5">
+      <w:startOverride w:val="1"/>
+    </w:lvlOverride>
+    <w:lvlOverride w:ilvl="6">
+      <w:startOverride w:val="1"/>
+    </w:lvlOverride>
+    <w:lvlOverride w:ilvl="7">
+      <w:startOverride w:val="1"/>
+    </w:lvlOverride>
+    <w:lvlOverride w:ilvl="8">
+      <w:startOverride w:val="1"/>
+    </w:lvlOverride>
+  </w:num>
+  <w:num w:numId="1009">
+    <w:abstractNumId w:val="99412"/>
+    <w:lvlOverride w:ilvl="0">
+      <w:startOverride w:val="2"/>
+    </w:lvlOverride>
+    <w:lvlOverride w:ilvl="1">
+      <w:startOverride w:val="2"/>
+    </w:lvlOverride>
+    <w:lvlOverride w:ilvl="2">
+      <w:startOverride w:val="2"/>
+    </w:lvlOverride>
+    <w:lvlOverride w:ilvl="3">
+      <w:startOverride w:val="2"/>
+    </w:lvlOverride>
+    <w:lvlOverride w:ilvl="4">
+      <w:startOverride w:val="2"/>
+    </w:lvlOverride>
+    <w:lvlOverride w:ilvl="5">
+      <w:startOverride w:val="2"/>
+    </w:lvlOverride>
+    <w:lvlOverride w:ilvl="6">
+      <w:startOverride w:val="2"/>
+    </w:lvlOverride>
+    <w:lvlOverride w:ilvl="7">
+      <w:startOverride w:val="2"/>
+    </w:lvlOverride>
+    <w:lvlOverride w:ilvl="8">
+      <w:startOverride w:val="2"/>
+    </w:lvlOverride>
+  </w:num>
+  <w:num w:numId="1010">
+    <w:abstractNumId w:val="99413"/>
+    <w:lvlOverride w:ilvl="0">
+      <w:startOverride w:val="3"/>
+    </w:lvlOverride>
+    <w:lvlOverride w:ilvl="1">
+      <w:startOverride w:val="3"/>
+    </w:lvlOverride>
+    <w:lvlOverride w:ilvl="2">
+      <w:startOverride w:val="3"/>
+    </w:lvlOverride>
+    <w:lvlOverride w:ilvl="3">
+      <w:startOverride w:val="3"/>
+    </w:lvlOverride>
+    <w:lvlOverride w:ilvl="4">
+      <w:startOverride w:val="3"/>
+    </w:lvlOverride>
+    <w:lvlOverride w:ilvl="5">
+      <w:startOverride w:val="3"/>
+    </w:lvlOverride>
+    <w:lvlOverride w:ilvl="6">
+      <w:startOverride w:val="3"/>
+    </w:lvlOverride>
+    <w:lvlOverride w:ilvl="7">
+      <w:startOverride w:val="3"/>
+    </w:lvlOverride>
+    <w:lvlOverride w:ilvl="8">
+      <w:startOverride w:val="3"/>
     </w:lvlOverride>
   </w:num>
 </w:numbering>

</xml_diff>